<commit_message>
agregarCursoC, actualizarCursoC y ficha tecnica
</commit_message>
<xml_diff>
--- a/Pruebas/pruebaLogin/XLSX/plantillaFicha.docx
+++ b/Pruebas/pruebaLogin/XLSX/plantillaFicha.docx
@@ -343,24 +343,32 @@
       <w:r>
         <w:rPr>
           <w:rFonts w:ascii="Soberana Sans" w:hAnsi="Soberana Sans" w:cs="Arial"/>
-          <w:bCs/>
           <w:i/>
           <w:sz w:val="20"/>
           <w:szCs w:val="20"/>
           <w:lang w:val="es-MX"/>
         </w:rPr>
-        <w:t>En un máximo de 250 palabras de una breve introducción del curso.</w:t>
+        <w:t>${</w:t>
       </w:r>
       <w:r>
         <w:rPr>
           <w:rFonts w:ascii="Soberana Sans" w:hAnsi="Soberana Sans" w:cs="Arial"/>
           <w:i/>
-          <w:color w:val="252525"/>
           <w:sz w:val="20"/>
           <w:szCs w:val="20"/>
           <w:lang w:val="es-MX"/>
         </w:rPr>
-        <w:t xml:space="preserve"> En la introducción normalmente se describe el alcance del documento, y se da una breve explicación o resumen del mismo. También puede explicar algunos antecedentes que son importantes para el posterior desarrollo del tema central.</w:t>
+        <w:t>introduccion</w:t>
+      </w:r>
+      <w:r>
+        <w:rPr>
+          <w:rFonts w:ascii="Soberana Sans" w:hAnsi="Soberana Sans" w:cs="Arial"/>
+          <w:i/>
+          <w:sz w:val="20"/>
+          <w:szCs w:val="20"/>
+          <w:lang w:val="es-MX"/>
+        </w:rPr>
+        <w:t>}</w:t>
       </w:r>
     </w:p>
     <w:p>
@@ -418,46 +426,32 @@
       <w:r>
         <w:rPr>
           <w:rFonts w:ascii="Soberana Sans" w:hAnsi="Soberana Sans" w:cs="Arial"/>
-          <w:bCs/>
           <w:i/>
           <w:sz w:val="20"/>
           <w:szCs w:val="20"/>
           <w:lang w:val="es-MX"/>
         </w:rPr>
-        <w:t xml:space="preserve">Es </w:t>
-      </w:r>
-      <w:r>
-        <w:rPr>
-          <w:rFonts w:ascii="Soberana Sans" w:hAnsi="Soberana Sans" w:cs="Arial"/>
-          <w:bCs/>
+        <w:t>${</w:t>
+      </w:r>
+      <w:r>
+        <w:rPr>
+          <w:rFonts w:ascii="Soberana Sans" w:hAnsi="Soberana Sans" w:cs="Arial"/>
           <w:i/>
           <w:sz w:val="20"/>
           <w:szCs w:val="20"/>
           <w:lang w:val="es-MX"/>
         </w:rPr>
-        <w:t>“por qué”</w:t>
-      </w:r>
-      <w:r>
-        <w:rPr>
-          <w:rFonts w:ascii="Soberana Sans" w:hAnsi="Soberana Sans" w:cs="Arial"/>
-          <w:bCs/>
+        <w:t>justificacion</w:t>
+      </w:r>
+      <w:r>
+        <w:rPr>
+          <w:rFonts w:ascii="Soberana Sans" w:hAnsi="Soberana Sans" w:cs="Arial"/>
           <w:i/>
           <w:sz w:val="20"/>
           <w:szCs w:val="20"/>
           <w:lang w:val="es-MX"/>
         </w:rPr>
-        <w:t xml:space="preserve"> se</w:t>
-      </w:r>
-      <w:r>
-        <w:rPr>
-          <w:rFonts w:ascii="Soberana Sans" w:hAnsi="Soberana Sans" w:cs="Arial"/>
-          <w:bCs/>
-          <w:i/>
-          <w:sz w:val="20"/>
-          <w:szCs w:val="20"/>
-          <w:lang w:val="es-MX"/>
-        </w:rPr>
-        <w:t xml:space="preserve"> requiere impartir dicho curso</w:t>
+        <w:t>}</w:t>
       </w:r>
     </w:p>
     <w:p>
@@ -734,6 +728,33 @@
           <w:szCs w:val="24"/>
           <w:lang w:val="es-MX"/>
         </w:rPr>
+        <w:t>Duración en horas del curso</w:t>
+      </w:r>
+    </w:p>
+    <w:p>
+      <w:pPr>
+        <w:widowControl w:val="0"/>
+        <w:overflowPunct w:val="0"/>
+        <w:autoSpaceDE w:val="0"/>
+        <w:autoSpaceDN w:val="0"/>
+        <w:adjustRightInd w:val="0"/>
+        <w:spacing w:after="0" w:line="239" w:lineRule="auto"/>
+        <w:ind w:left="1220"/>
+        <w:jc w:val="both"/>
+        <w:rPr>
+          <w:rFonts w:ascii="Soberana Sans" w:hAnsi="Soberana Sans" w:cs="Arial"/>
+          <w:sz w:val="24"/>
+          <w:szCs w:val="24"/>
+          <w:lang w:val="es-MX"/>
+        </w:rPr>
+      </w:pPr>
+      <w:r>
+        <w:rPr>
+          <w:rFonts w:ascii="Soberana Sans" w:hAnsi="Soberana Sans" w:cs="Arial"/>
+          <w:sz w:val="24"/>
+          <w:szCs w:val="24"/>
+          <w:lang w:val="es-MX"/>
+        </w:rPr>
         <w:t>${duracion}</w:t>
       </w:r>
       <w:r>
@@ -799,6 +820,51 @@
     <w:p>
       <w:pPr>
         <w:widowControl w:val="0"/>
+        <w:overflowPunct w:val="0"/>
+        <w:autoSpaceDE w:val="0"/>
+        <w:autoSpaceDN w:val="0"/>
+        <w:adjustRightInd w:val="0"/>
+        <w:spacing w:after="0" w:line="240" w:lineRule="auto"/>
+        <w:ind w:left="1220"/>
+        <w:jc w:val="both"/>
+        <w:rPr>
+          <w:rFonts w:ascii="Soberana Sans" w:hAnsi="Soberana Sans" w:cs="Arial"/>
+          <w:sz w:val="24"/>
+          <w:szCs w:val="24"/>
+          <w:lang w:val="es-MX"/>
+        </w:rPr>
+      </w:pPr>
+      <w:r>
+        <w:rPr>
+          <w:rFonts w:ascii="Soberana Sans" w:hAnsi="Soberana Sans" w:cs="Arial"/>
+          <w:sz w:val="24"/>
+          <w:szCs w:val="24"/>
+          <w:lang w:val="es-MX"/>
+        </w:rPr>
+        <w:t>${</w:t>
+      </w:r>
+      <w:r>
+        <w:rPr>
+          <w:rFonts w:ascii="Soberana Sans" w:hAnsi="Soberana Sans" w:cs="Arial"/>
+          <w:sz w:val="24"/>
+          <w:szCs w:val="24"/>
+          <w:lang w:val="es-MX"/>
+        </w:rPr>
+        <w:t>contenido</w:t>
+      </w:r>
+      <w:r>
+        <w:rPr>
+          <w:rFonts w:ascii="Soberana Sans" w:hAnsi="Soberana Sans" w:cs="Arial"/>
+          <w:sz w:val="24"/>
+          <w:szCs w:val="24"/>
+          <w:lang w:val="es-MX"/>
+        </w:rPr>
+        <w:t>}</w:t>
+      </w:r>
+    </w:p>
+    <w:p>
+      <w:pPr>
+        <w:widowControl w:val="0"/>
         <w:numPr>
           <w:ilvl w:val="1"/>
           <w:numId w:val="1"/>
@@ -834,6 +900,51 @@
     <w:p>
       <w:pPr>
         <w:widowControl w:val="0"/>
+        <w:overflowPunct w:val="0"/>
+        <w:autoSpaceDE w:val="0"/>
+        <w:autoSpaceDN w:val="0"/>
+        <w:adjustRightInd w:val="0"/>
+        <w:spacing w:after="0" w:line="239" w:lineRule="auto"/>
+        <w:ind w:left="1220"/>
+        <w:jc w:val="both"/>
+        <w:rPr>
+          <w:rFonts w:ascii="Soberana Sans" w:hAnsi="Soberana Sans" w:cs="Arial"/>
+          <w:sz w:val="24"/>
+          <w:szCs w:val="24"/>
+          <w:lang w:val="es-MX"/>
+        </w:rPr>
+      </w:pPr>
+      <w:r>
+        <w:rPr>
+          <w:rFonts w:ascii="Soberana Sans" w:hAnsi="Soberana Sans" w:cs="Arial"/>
+          <w:sz w:val="24"/>
+          <w:szCs w:val="24"/>
+          <w:lang w:val="es-MX"/>
+        </w:rPr>
+        <w:t>${</w:t>
+      </w:r>
+      <w:r>
+        <w:rPr>
+          <w:rFonts w:ascii="Soberana Sans" w:hAnsi="Soberana Sans" w:cs="Arial"/>
+          <w:sz w:val="24"/>
+          <w:szCs w:val="24"/>
+          <w:lang w:val="es-MX"/>
+        </w:rPr>
+        <w:t>materiales</w:t>
+      </w:r>
+      <w:r>
+        <w:rPr>
+          <w:rFonts w:ascii="Soberana Sans" w:hAnsi="Soberana Sans" w:cs="Arial"/>
+          <w:sz w:val="24"/>
+          <w:szCs w:val="24"/>
+          <w:lang w:val="es-MX"/>
+        </w:rPr>
+        <w:t>}</w:t>
+      </w:r>
+    </w:p>
+    <w:p>
+      <w:pPr>
+        <w:widowControl w:val="0"/>
         <w:numPr>
           <w:ilvl w:val="1"/>
           <w:numId w:val="1"/>
@@ -863,7 +974,73 @@
           <w:szCs w:val="24"/>
           <w:lang w:val="es-MX"/>
         </w:rPr>
-        <w:t xml:space="preserve">Criterio de evaluación </w:t>
+        <w:t>Criterio de evaluación</w:t>
+      </w:r>
+    </w:p>
+    <w:p>
+      <w:pPr>
+        <w:widowControl w:val="0"/>
+        <w:tabs>
+          <w:tab w:val="left" w:pos="1708"/>
+        </w:tabs>
+        <w:overflowPunct w:val="0"/>
+        <w:autoSpaceDE w:val="0"/>
+        <w:autoSpaceDN w:val="0"/>
+        <w:adjustRightInd w:val="0"/>
+        <w:spacing w:after="0" w:line="240" w:lineRule="auto"/>
+        <w:ind w:left="1220"/>
+        <w:jc w:val="both"/>
+        <w:rPr>
+          <w:rFonts w:ascii="Soberana Sans" w:hAnsi="Soberana Sans" w:cs="Arial"/>
+          <w:sz w:val="24"/>
+          <w:szCs w:val="24"/>
+          <w:lang w:val="es-MX"/>
+        </w:rPr>
+      </w:pPr>
+      <w:r>
+        <w:rPr>
+          <w:rFonts w:ascii="Soberana Sans" w:hAnsi="Soberana Sans" w:cs="Arial"/>
+          <w:sz w:val="24"/>
+          <w:szCs w:val="24"/>
+          <w:lang w:val="es-MX"/>
+        </w:rPr>
+        <w:t>${</w:t>
+      </w:r>
+      <w:r>
+        <w:rPr>
+          <w:rFonts w:ascii="Soberana Sans" w:hAnsi="Soberana Sans" w:cs="Arial"/>
+          <w:sz w:val="24"/>
+          <w:szCs w:val="24"/>
+          <w:lang w:val="es-MX"/>
+        </w:rPr>
+        <w:t>criterios</w:t>
+      </w:r>
+      <w:r>
+        <w:rPr>
+          <w:rFonts w:ascii="Soberana Sans" w:hAnsi="Soberana Sans" w:cs="Arial"/>
+          <w:sz w:val="24"/>
+          <w:szCs w:val="24"/>
+          <w:lang w:val="es-MX"/>
+        </w:rPr>
+        <w:t>}</w:t>
+      </w:r>
+      <w:r>
+        <w:rPr>
+          <w:rFonts w:ascii="Soberana Sans" w:hAnsi="Soberana Sans" w:cs="Arial"/>
+          <w:sz w:val="24"/>
+          <w:szCs w:val="24"/>
+          <w:lang w:val="es-MX"/>
+        </w:rPr>
+        <w:t xml:space="preserve"> </w:t>
+      </w:r>
+      <w:r>
+        <w:rPr>
+          <w:rFonts w:ascii="Soberana Sans" w:hAnsi="Soberana Sans" w:cs="Arial"/>
+          <w:sz w:val="24"/>
+          <w:szCs w:val="24"/>
+          <w:lang w:val="es-MX"/>
+        </w:rPr>
+        <w:tab/>
       </w:r>
     </w:p>
     <w:p>
@@ -961,7 +1138,37 @@
           <w:szCs w:val="20"/>
           <w:lang w:val="es-MX"/>
         </w:rPr>
-        <w:t xml:space="preserve">Describir los resultados que se esperan obtener con la impartición del curso. </w:t>
+        <w:t>${</w:t>
+      </w:r>
+      <w:r>
+        <w:rPr>
+          <w:rFonts w:ascii="Soberana Sans" w:hAnsi="Soberana Sans" w:cs="Arial"/>
+          <w:i/>
+          <w:sz w:val="20"/>
+          <w:szCs w:val="20"/>
+          <w:lang w:val="es-MX"/>
+        </w:rPr>
+        <w:t>resultados</w:t>
+      </w:r>
+      <w:r>
+        <w:rPr>
+          <w:rFonts w:ascii="Soberana Sans" w:hAnsi="Soberana Sans" w:cs="Arial"/>
+          <w:i/>
+          <w:sz w:val="20"/>
+          <w:szCs w:val="20"/>
+          <w:lang w:val="es-MX"/>
+        </w:rPr>
+        <w:t>}</w:t>
+      </w:r>
+      <w:r>
+        <w:rPr>
+          <w:rFonts w:ascii="Soberana Sans" w:hAnsi="Soberana Sans" w:cs="Arial"/>
+          <w:i/>
+          <w:sz w:val="20"/>
+          <w:szCs w:val="20"/>
+          <w:lang w:val="es-MX"/>
+        </w:rPr>
+        <w:t xml:space="preserve"> </w:t>
       </w:r>
     </w:p>
     <w:p>
@@ -1059,7 +1266,7 @@
           <w:szCs w:val="20"/>
           <w:lang w:val="es-MX"/>
         </w:rPr>
-        <w:t>Describir la bibliografía consultada par</w:t>
+        <w:t>${</w:t>
       </w:r>
       <w:r>
         <w:rPr>
@@ -1069,7 +1276,17 @@
           <w:szCs w:val="20"/>
           <w:lang w:val="es-MX"/>
         </w:rPr>
-        <w:t>a la elaboración de este curso.</w:t>
+        <w:t>fuentes</w:t>
+      </w:r>
+      <w:r>
+        <w:rPr>
+          <w:rFonts w:ascii="Soberana Sans" w:hAnsi="Soberana Sans" w:cs="Arial"/>
+          <w:i/>
+          <w:sz w:val="20"/>
+          <w:szCs w:val="20"/>
+          <w:lang w:val="es-MX"/>
+        </w:rPr>
+        <w:t>}</w:t>
       </w:r>
     </w:p>
     <w:p>
@@ -2468,6 +2685,17 @@
       <w:vertAlign w:val="superscript"/>
     </w:rPr>
   </w:style>
+  <w:style w:type="paragraph" w:styleId="Prrafodelista">
+    <w:name w:val="List Paragraph"/>
+    <w:basedOn w:val="Normal"/>
+    <w:uiPriority w:val="34"/>
+    <w:qFormat/>
+    <w:rsid w:val="00645ABF"/>
+    <w:pPr>
+      <w:ind w:left="720"/>
+      <w:contextualSpacing/>
+    </w:pPr>
+  </w:style>
 </w:styles>
 </file>
 

</xml_diff>